<commit_message>
Update BMP File Format
</commit_message>
<xml_diff>
--- a/Bitmap/BMP File Format.docx
+++ b/Bitmap/BMP File Format.docx
@@ -1906,8 +1906,6 @@
         </w:rPr>
         <w:t xml:space="preserve"> structure to the bitmap bits = </w:t>
       </w:r>
-      <w:bookmarkStart w:id="0" w:name="_GoBack"/>
-      <w:bookmarkEnd w:id="0"/>
       <w:r>
         <w:rPr>
           <w:rFonts w:ascii="Calibri" w:hAnsi="Calibri"/>
@@ -2971,8 +2969,21 @@
           <w:color w:val="000000"/>
         </w:rPr>
         <w:tab/>
-        <w:t>typedef unsigned long</w:t>
-      </w:r>
+        <w:t xml:space="preserve">typedef unsigned </w:t>
+      </w:r>
+      <w:r>
+        <w:rPr>
+          <w:rFonts w:ascii="Courier New" w:hAnsi="Courier New"/>
+          <w:b/>
+          <w:bCs/>
+          <w:i/>
+          <w:iCs/>
+          <w:color w:val="000000"/>
+        </w:rPr>
+        <w:t>int</w:t>
+      </w:r>
+      <w:bookmarkStart w:id="0" w:name="_GoBack"/>
+      <w:bookmarkEnd w:id="0"/>
       <w:r>
         <w:rPr>
           <w:rFonts w:ascii="Courier New" w:hAnsi="Courier New"/>

</xml_diff>